<commit_message>
EMail Address changed 	Old : vaitulb@gmail.com 	new : personal.vaitul@gmail.com
</commit_message>
<xml_diff>
--- a/Resume.docx
+++ b/Resume.docx
@@ -114,18 +114,58 @@
         </w:rPr>
         <w:t xml:space="preserve">Email : </w:t>
       </w:r>
-      <w:hyperlink r:id="rId5">
-        <w:r>
-          <w:rPr>
-            <w:rStyle w:val="InternetLink"/>
-            <w:rFonts w:ascii="FreeSans" w:hAnsi="FreeSans"/>
-            <w:sz w:val="44"/>
-            <w:szCs w:val="44"/>
-            <w:vertAlign w:val="subscript"/>
-          </w:rPr>
-          <w:t>vaitulb@gmail.com</w:t>
-        </w:r>
-      </w:hyperlink>
+      <w:bookmarkStart w:id="0" w:name="_GoBack"/>
+      <w:bookmarkEnd w:id="0"/>
+      <w:r>
+        <w:rPr>
+          <w:rStyle w:val="InternetLink"/>
+          <w:rFonts w:ascii="FreeSans" w:hAnsi="FreeSans"/>
+          <w:sz w:val="44"/>
+          <w:szCs w:val="44"/>
+          <w:vertAlign w:val="subscript"/>
+        </w:rPr>
+        <w:fldChar w:fldCharType="begin"/>
+      </w:r>
+      <w:r>
+        <w:rPr>
+          <w:rStyle w:val="InternetLink"/>
+          <w:rFonts w:ascii="FreeSans" w:hAnsi="FreeSans"/>
+          <w:sz w:val="44"/>
+          <w:szCs w:val="44"/>
+          <w:vertAlign w:val="subscript"/>
+        </w:rPr>
+        <w:instrText xml:space="preserve"> HYPERLINK "mailto:personal.vaitul@gmail.com" </w:instrText>
+      </w:r>
+      <w:r>
+        <w:rPr>
+          <w:rStyle w:val="InternetLink"/>
+          <w:rFonts w:ascii="FreeSans" w:hAnsi="FreeSans"/>
+          <w:sz w:val="44"/>
+          <w:szCs w:val="44"/>
+          <w:vertAlign w:val="subscript"/>
+        </w:rPr>
+        <w:fldChar w:fldCharType="separate"/>
+      </w:r>
+      <w:r>
+        <w:rPr>
+          <w:rStyle w:val="Hyperlink"/>
+          <w:rFonts w:ascii="FreeSans" w:hAnsi="FreeSans"/>
+          <w:sz w:val="44"/>
+          <w:szCs w:val="44"/>
+          <w:vertAlign w:val="subscript"/>
+        </w:rPr>
+        <w:t>personal.vaitul@gmail.com</w:t>
+      </w:r>
+      <w:r>
+        <w:rPr>
+          <w:rStyle w:val="InternetLink"/>
+          <w:rFonts w:ascii="FreeSans" w:hAnsi="FreeSans"/>
+          <w:sz w:val="44"/>
+          <w:szCs w:val="44"/>
+          <w:vertAlign w:val="subscript"/>
+        </w:rPr>
+        <w:fldChar w:fldCharType="end"/>
+      </w:r>
     </w:p>
     <w:p>
       <w:pPr>
@@ -1477,8 +1517,6 @@
         </w:rPr>
         <w:t>MySQL</w:t>
       </w:r>
-      <w:bookmarkStart w:id="0" w:name="_GoBack"/>
-      <w:bookmarkEnd w:id="0"/>
       <w:r>
         <w:rPr>
           <w:rFonts w:ascii="FreeSans" w:hAnsi="FreeSans"/>
@@ -4647,6 +4685,29 @@
       <w:szCs w:val="21"/>
     </w:rPr>
   </w:style>
+  <w:style w:type="character" w:styleId="Hyperlink">
+    <w:name w:val="Hyperlink"/>
+    <w:basedOn w:val="DefaultParagraphFont"/>
+    <w:uiPriority w:val="99"/>
+    <w:unhideWhenUsed/>
+    <w:rsid w:val="00B23A32"/>
+    <w:rPr>
+      <w:color w:val="0563C1" w:themeColor="hyperlink"/>
+      <w:u w:val="single"/>
+    </w:rPr>
+  </w:style>
+  <w:style w:type="character" w:styleId="UnresolvedMention">
+    <w:name w:val="Unresolved Mention"/>
+    <w:basedOn w:val="DefaultParagraphFont"/>
+    <w:uiPriority w:val="99"/>
+    <w:semiHidden/>
+    <w:unhideWhenUsed/>
+    <w:rsid w:val="00B23A32"/>
+    <w:rPr>
+      <w:color w:val="605E5C"/>
+      <w:shd w:val="clear" w:color="auto" w:fill="E1DFDD"/>
+    </w:rPr>
+  </w:style>
 </w:styles>
 </file>
 

</xml_diff>

<commit_message>
changes : in interest & deleted some titles
</commit_message>
<xml_diff>
--- a/Resume.docx
+++ b/Resume.docx
@@ -114,58 +114,18 @@
         </w:rPr>
         <w:t xml:space="preserve">Email : </w:t>
       </w:r>
-      <w:bookmarkStart w:id="0" w:name="_GoBack"/>
-      <w:bookmarkEnd w:id="0"/>
-      <w:r>
-        <w:rPr>
-          <w:rStyle w:val="InternetLink"/>
-          <w:rFonts w:ascii="FreeSans" w:hAnsi="FreeSans"/>
-          <w:sz w:val="44"/>
-          <w:szCs w:val="44"/>
-          <w:vertAlign w:val="subscript"/>
-        </w:rPr>
-        <w:fldChar w:fldCharType="begin"/>
-      </w:r>
-      <w:r>
-        <w:rPr>
-          <w:rStyle w:val="InternetLink"/>
-          <w:rFonts w:ascii="FreeSans" w:hAnsi="FreeSans"/>
-          <w:sz w:val="44"/>
-          <w:szCs w:val="44"/>
-          <w:vertAlign w:val="subscript"/>
-        </w:rPr>
-        <w:instrText xml:space="preserve"> HYPERLINK "mailto:personal.vaitul@gmail.com" </w:instrText>
-      </w:r>
-      <w:r>
-        <w:rPr>
-          <w:rStyle w:val="InternetLink"/>
-          <w:rFonts w:ascii="FreeSans" w:hAnsi="FreeSans"/>
-          <w:sz w:val="44"/>
-          <w:szCs w:val="44"/>
-          <w:vertAlign w:val="subscript"/>
-        </w:rPr>
-        <w:fldChar w:fldCharType="separate"/>
-      </w:r>
-      <w:r>
-        <w:rPr>
-          <w:rStyle w:val="Hyperlink"/>
-          <w:rFonts w:ascii="FreeSans" w:hAnsi="FreeSans"/>
-          <w:sz w:val="44"/>
-          <w:szCs w:val="44"/>
-          <w:vertAlign w:val="subscript"/>
-        </w:rPr>
-        <w:t>personal.vaitul@gmail.com</w:t>
-      </w:r>
-      <w:r>
-        <w:rPr>
-          <w:rStyle w:val="InternetLink"/>
-          <w:rFonts w:ascii="FreeSans" w:hAnsi="FreeSans"/>
-          <w:sz w:val="44"/>
-          <w:szCs w:val="44"/>
-          <w:vertAlign w:val="subscript"/>
-        </w:rPr>
-        <w:fldChar w:fldCharType="end"/>
-      </w:r>
+      <w:hyperlink r:id="rId5" w:history="1">
+        <w:r>
+          <w:rPr>
+            <w:rStyle w:val="Hyperlink"/>
+            <w:rFonts w:ascii="FreeSans" w:hAnsi="FreeSans"/>
+            <w:sz w:val="44"/>
+            <w:szCs w:val="44"/>
+            <w:vertAlign w:val="subscript"/>
+          </w:rPr>
+          <w:t>personal.vaitul@gmail.com</w:t>
+        </w:r>
+      </w:hyperlink>
     </w:p>
     <w:p>
       <w:pPr>
@@ -238,43 +198,88 @@
           <w:szCs w:val="44"/>
           <w:vertAlign w:val="subscript"/>
         </w:rPr>
-        <w:t xml:space="preserve">I am a fresher intending to part time job for another source of income where I can </w:t>
-      </w:r>
-      <w:r>
-        <w:rPr>
-          <w:rFonts w:ascii="FreeSans" w:hAnsi="FreeSans"/>
-          <w:sz w:val="44"/>
-          <w:szCs w:val="44"/>
-          <w:vertAlign w:val="subscript"/>
-        </w:rPr>
-        <w:t>effectively contribute my skills &amp; efforts</w:t>
-      </w:r>
-      <w:r>
-        <w:rPr>
-          <w:rFonts w:ascii="FreeSans" w:hAnsi="FreeSans"/>
-          <w:sz w:val="44"/>
-          <w:szCs w:val="44"/>
-          <w:vertAlign w:val="subscript"/>
-        </w:rPr>
-        <w:t xml:space="preserve"> to gain knowledge in the work oriented</w:t>
-      </w:r>
-      <w:r>
-        <w:rPr>
-          <w:rFonts w:ascii="FreeSans" w:hAnsi="FreeSans"/>
-          <w:sz w:val="44"/>
-          <w:szCs w:val="44"/>
-          <w:vertAlign w:val="subscript"/>
-        </w:rPr>
-        <w:t xml:space="preserve"> </w:t>
-      </w:r>
-      <w:r>
-        <w:rPr>
-          <w:rFonts w:ascii="FreeSans" w:hAnsi="FreeSans"/>
-          <w:sz w:val="44"/>
-          <w:szCs w:val="44"/>
-          <w:vertAlign w:val="subscript"/>
-        </w:rPr>
-        <w:t>environment.</w:t>
+        <w:t>I</w:t>
+      </w:r>
+      <w:r>
+        <w:rPr>
+          <w:rFonts w:ascii="FreeSans" w:hAnsi="FreeSans"/>
+          <w:sz w:val="44"/>
+          <w:szCs w:val="44"/>
+          <w:vertAlign w:val="subscript"/>
+        </w:rPr>
+        <w:t xml:space="preserve">ntending to part time job for </w:t>
+      </w:r>
+      <w:r>
+        <w:rPr>
+          <w:rFonts w:ascii="FreeSans" w:hAnsi="FreeSans"/>
+          <w:sz w:val="44"/>
+          <w:szCs w:val="44"/>
+          <w:vertAlign w:val="subscript"/>
+        </w:rPr>
+        <w:t xml:space="preserve">tough-challenging </w:t>
+      </w:r>
+      <w:r>
+        <w:rPr>
+          <w:rFonts w:ascii="FreeSans" w:hAnsi="FreeSans"/>
+          <w:sz w:val="44"/>
+          <w:szCs w:val="44"/>
+          <w:vertAlign w:val="subscript"/>
+        </w:rPr>
+        <w:t>environment for another source of</w:t>
+      </w:r>
+      <w:r>
+        <w:rPr>
+          <w:rFonts w:ascii="FreeSans" w:hAnsi="FreeSans"/>
+          <w:sz w:val="44"/>
+          <w:szCs w:val="44"/>
+          <w:vertAlign w:val="subscript"/>
+        </w:rPr>
+        <w:t xml:space="preserve"> income where I can </w:t>
+      </w:r>
+      <w:r>
+        <w:rPr>
+          <w:rFonts w:ascii="FreeSans" w:hAnsi="FreeSans"/>
+          <w:sz w:val="44"/>
+          <w:szCs w:val="44"/>
+          <w:vertAlign w:val="subscript"/>
+        </w:rPr>
+        <w:t xml:space="preserve">effectively </w:t>
+      </w:r>
+      <w:r>
+        <w:rPr>
+          <w:rFonts w:ascii="FreeSans" w:hAnsi="FreeSans"/>
+          <w:sz w:val="44"/>
+          <w:szCs w:val="44"/>
+          <w:vertAlign w:val="subscript"/>
+        </w:rPr>
+        <w:t xml:space="preserve">prove </w:t>
+      </w:r>
+      <w:r>
+        <w:rPr>
+          <w:rFonts w:ascii="FreeSans" w:hAnsi="FreeSans"/>
+          <w:sz w:val="44"/>
+          <w:szCs w:val="44"/>
+          <w:vertAlign w:val="subscript"/>
+        </w:rPr>
+        <w:t>my skills &amp; efforts</w:t>
+      </w:r>
+      <w:r>
+        <w:rPr>
+          <w:rFonts w:ascii="FreeSans" w:hAnsi="FreeSans"/>
+          <w:sz w:val="44"/>
+          <w:szCs w:val="44"/>
+          <w:vertAlign w:val="subscript"/>
+        </w:rPr>
+        <w:t xml:space="preserve"> to gain knowledge</w:t>
+      </w:r>
+      <w:r>
+        <w:rPr>
+          <w:rFonts w:ascii="FreeSans" w:hAnsi="FreeSans"/>
+          <w:sz w:val="44"/>
+          <w:szCs w:val="44"/>
+          <w:vertAlign w:val="subscript"/>
+        </w:rPr>
+        <w:t xml:space="preserve"> and contribute my 100% efforts for Organization.</w:t>
       </w:r>
     </w:p>
     <w:p>
@@ -1215,7 +1220,34 @@
           <w:szCs w:val="44"/>
           <w:vertAlign w:val="subscript"/>
         </w:rPr>
-        <w:t>Operating Systems             :   Linux &amp; Windows</w:t>
+        <w:t xml:space="preserve">Operating Systems             :   Linux </w:t>
+      </w:r>
+      <w:r>
+        <w:rPr>
+          <w:rFonts w:ascii="FreeSans" w:hAnsi="FreeSans"/>
+          <w:sz w:val="44"/>
+          <w:szCs w:val="44"/>
+          <w:vertAlign w:val="subscript"/>
+        </w:rPr>
+        <w:t xml:space="preserve">, </w:t>
+      </w:r>
+      <w:r>
+        <w:rPr>
+          <w:rFonts w:ascii="FreeSans" w:hAnsi="FreeSans"/>
+          <w:sz w:val="44"/>
+          <w:szCs w:val="44"/>
+          <w:vertAlign w:val="subscript"/>
+        </w:rPr>
+        <w:t>Windows</w:t>
+      </w:r>
+      <w:r>
+        <w:rPr>
+          <w:rFonts w:ascii="FreeSans" w:hAnsi="FreeSans"/>
+          <w:sz w:val="44"/>
+          <w:szCs w:val="44"/>
+          <w:vertAlign w:val="subscript"/>
+        </w:rPr>
+        <w:t xml:space="preserve"> &amp; Mac</w:t>
       </w:r>
     </w:p>
     <w:p>
@@ -1332,7 +1364,7 @@
           <w:sz w:val="32"/>
           <w:szCs w:val="32"/>
         </w:rPr>
-        <w:t xml:space="preserve">                                          </w:t>
+        <w:t xml:space="preserve">                                         </w:t>
       </w:r>
       <w:r>
         <w:rPr>
@@ -1401,16 +1433,80 @@
           <w:szCs w:val="44"/>
           <w:vertAlign w:val="subscript"/>
         </w:rPr>
-        <w:t>PHP, Python</w:t>
-      </w:r>
-      <w:r>
-        <w:rPr>
-          <w:rFonts w:ascii="FreeSans" w:hAnsi="FreeSans"/>
-          <w:sz w:val="44"/>
-          <w:szCs w:val="44"/>
-          <w:vertAlign w:val="subscript"/>
-        </w:rPr>
-        <w:t xml:space="preserve"> (core)</w:t>
+        <w:t>PHP,</w:t>
+      </w:r>
+      <w:r>
+        <w:rPr>
+          <w:rFonts w:ascii="FreeSans" w:hAnsi="FreeSans"/>
+          <w:sz w:val="44"/>
+          <w:szCs w:val="44"/>
+          <w:vertAlign w:val="subscript"/>
+        </w:rPr>
+        <w:t xml:space="preserve"> Java(core), </w:t>
+      </w:r>
+      <w:r>
+        <w:rPr>
+          <w:rFonts w:ascii="FreeSans" w:hAnsi="FreeSans"/>
+          <w:sz w:val="44"/>
+          <w:szCs w:val="44"/>
+          <w:vertAlign w:val="subscript"/>
+        </w:rPr>
+        <w:tab/>
+      </w:r>
+      <w:r>
+        <w:rPr>
+          <w:rFonts w:ascii="FreeSans" w:hAnsi="FreeSans"/>
+          <w:sz w:val="44"/>
+          <w:szCs w:val="44"/>
+          <w:vertAlign w:val="subscript"/>
+        </w:rPr>
+        <w:tab/>
+      </w:r>
+      <w:r>
+        <w:rPr>
+          <w:rFonts w:ascii="FreeSans" w:hAnsi="FreeSans"/>
+          <w:sz w:val="44"/>
+          <w:szCs w:val="44"/>
+          <w:vertAlign w:val="subscript"/>
+        </w:rPr>
+        <w:tab/>
+      </w:r>
+      <w:r>
+        <w:rPr>
+          <w:rFonts w:ascii="FreeSans" w:hAnsi="FreeSans"/>
+          <w:sz w:val="44"/>
+          <w:szCs w:val="44"/>
+          <w:vertAlign w:val="subscript"/>
+        </w:rPr>
+        <w:tab/>
+      </w:r>
+      <w:r>
+        <w:rPr>
+          <w:rFonts w:ascii="FreeSans" w:hAnsi="FreeSans"/>
+          <w:sz w:val="44"/>
+          <w:szCs w:val="44"/>
+          <w:vertAlign w:val="subscript"/>
+        </w:rPr>
+        <w:tab/>
+        <w:t xml:space="preserve">                  </w:t>
+      </w:r>
+      <w:r>
+        <w:rPr>
+          <w:rFonts w:ascii="FreeSans" w:hAnsi="FreeSans"/>
+          <w:sz w:val="44"/>
+          <w:szCs w:val="44"/>
+          <w:vertAlign w:val="subscript"/>
+        </w:rPr>
+        <w:t>Python</w:t>
+      </w:r>
+      <w:r>
+        <w:rPr>
+          <w:rFonts w:ascii="FreeSans" w:hAnsi="FreeSans"/>
+          <w:sz w:val="44"/>
+          <w:szCs w:val="44"/>
+          <w:vertAlign w:val="subscript"/>
+        </w:rPr>
+        <w:t>(core)</w:t>
       </w:r>
     </w:p>
     <w:p>
@@ -1434,7 +1530,25 @@
           <w:szCs w:val="44"/>
           <w:vertAlign w:val="subscript"/>
         </w:rPr>
-        <w:t xml:space="preserve">Web Technologies            :   HTML5, CSS3, JavaScript, </w:t>
+        <w:t>Web Technologies            :   HTML5, CSS3</w:t>
+      </w:r>
+      <w:r>
+        <w:rPr>
+          <w:rFonts w:ascii="FreeSans" w:hAnsi="FreeSans"/>
+          <w:sz w:val="44"/>
+          <w:szCs w:val="44"/>
+          <w:vertAlign w:val="subscript"/>
+        </w:rPr>
+        <w:t>,Bootstrap</w:t>
+      </w:r>
+      <w:r>
+        <w:rPr>
+          <w:rFonts w:ascii="FreeSans" w:hAnsi="FreeSans"/>
+          <w:sz w:val="44"/>
+          <w:szCs w:val="44"/>
+          <w:vertAlign w:val="subscript"/>
+        </w:rPr>
+        <w:t xml:space="preserve">, JavaScript, </w:t>
       </w:r>
       <w:r>
         <w:rPr>
@@ -1535,6 +1649,9 @@
         </w:rPr>
         <w:t>SQLite</w:t>
       </w:r>
+      <w:r>
+        <w:t xml:space="preserve"> </w:t>
+      </w:r>
     </w:p>
     <w:p>
       <w:pPr>
@@ -1551,39 +1668,90 @@
           <w:szCs w:val="44"/>
           <w:vertAlign w:val="subscript"/>
         </w:rPr>
-        <w:t xml:space="preserve">Office Document Skills   </w:t>
-      </w:r>
-      <w:r>
-        <w:rPr>
-          <w:rFonts w:ascii="FreeSans" w:hAnsi="FreeSans"/>
-          <w:sz w:val="44"/>
-          <w:szCs w:val="44"/>
-          <w:vertAlign w:val="subscript"/>
-        </w:rPr>
-        <w:t xml:space="preserve"> :</w:t>
-      </w:r>
-      <w:r>
-        <w:rPr>
-          <w:rFonts w:ascii="FreeSans" w:hAnsi="FreeSans"/>
-          <w:sz w:val="44"/>
-          <w:szCs w:val="44"/>
-          <w:vertAlign w:val="subscript"/>
-        </w:rPr>
-        <w:t xml:space="preserve">   Word, Excel &amp; Power Point.</w:t>
+        <w:lastRenderedPageBreak/>
+        <w:t>Office Document Skills    :   Word, Excel</w:t>
+      </w:r>
+      <w:r>
+        <w:rPr>
+          <w:rFonts w:ascii="FreeSans" w:hAnsi="FreeSans"/>
+          <w:sz w:val="44"/>
+          <w:szCs w:val="44"/>
+          <w:vertAlign w:val="subscript"/>
+        </w:rPr>
+        <w:t xml:space="preserve">, </w:t>
+      </w:r>
+      <w:r>
+        <w:rPr>
+          <w:rFonts w:ascii="FreeSans" w:hAnsi="FreeSans"/>
+          <w:sz w:val="44"/>
+          <w:szCs w:val="44"/>
+          <w:vertAlign w:val="subscript"/>
+        </w:rPr>
+        <w:t>Power Point</w:t>
+      </w:r>
+      <w:r>
+        <w:rPr>
+          <w:rFonts w:ascii="FreeSans" w:hAnsi="FreeSans"/>
+          <w:sz w:val="44"/>
+          <w:szCs w:val="44"/>
+          <w:vertAlign w:val="subscript"/>
+        </w:rPr>
+        <w:t xml:space="preserve"> and also Google Sheets</w:t>
+      </w:r>
+      <w:r>
+        <w:rPr>
+          <w:rFonts w:ascii="FreeSans" w:hAnsi="FreeSans"/>
+          <w:sz w:val="44"/>
+          <w:szCs w:val="44"/>
+          <w:vertAlign w:val="subscript"/>
+        </w:rPr>
+        <w:t>.</w:t>
       </w:r>
     </w:p>
     <w:p>
       <w:pPr>
-        <w:spacing w:before="114" w:after="114"/>
-        <w:rPr>
-          <w:rFonts w:ascii="FreeSans" w:hAnsi="FreeSans"/>
-          <w:b/>
-          <w:bCs/>
-          <w:sz w:val="44"/>
-          <w:szCs w:val="44"/>
-          <w:vertAlign w:val="subscript"/>
-        </w:rPr>
-      </w:pPr>
+        <w:pStyle w:val="ListParagraph"/>
+        <w:numPr>
+          <w:ilvl w:val="0"/>
+          <w:numId w:val="7"/>
+        </w:numPr>
+      </w:pPr>
+      <w:r>
+        <w:rPr>
+          <w:rFonts w:ascii="FreeSans" w:hAnsi="FreeSans"/>
+          <w:sz w:val="44"/>
+          <w:szCs w:val="44"/>
+          <w:vertAlign w:val="subscript"/>
+        </w:rPr>
+        <w:t>VCS</w:t>
+      </w:r>
+      <w:r>
+        <w:rPr>
+          <w:rFonts w:ascii="FreeSans" w:hAnsi="FreeSans"/>
+          <w:sz w:val="44"/>
+          <w:szCs w:val="44"/>
+          <w:vertAlign w:val="subscript"/>
+        </w:rPr>
+        <w:t xml:space="preserve">    :   </w:t>
+      </w:r>
+      <w:r>
+        <w:rPr>
+          <w:rFonts w:ascii="FreeSans" w:hAnsi="FreeSans"/>
+          <w:sz w:val="44"/>
+          <w:szCs w:val="44"/>
+          <w:vertAlign w:val="subscript"/>
+        </w:rPr>
+        <w:t xml:space="preserve">Git &amp; </w:t>
+      </w:r>
+      <w:r>
+        <w:rPr>
+          <w:rFonts w:ascii="FreeSans" w:hAnsi="FreeSans"/>
+          <w:sz w:val="44"/>
+          <w:szCs w:val="44"/>
+          <w:vertAlign w:val="subscript"/>
+        </w:rPr>
+        <w:t>GitHub</w:t>
+      </w:r>
     </w:p>
     <w:p>
       <w:pPr>
@@ -1696,6 +1864,41 @@
     </w:p>
     <w:p>
       <w:pPr>
+        <w:numPr>
+          <w:ilvl w:val="0"/>
+          <w:numId w:val="2"/>
+        </w:numPr>
+        <w:spacing w:before="114" w:after="114"/>
+        <w:rPr>
+          <w:rFonts w:ascii="FreeSans" w:hAnsi="FreeSans"/>
+          <w:sz w:val="44"/>
+          <w:szCs w:val="44"/>
+          <w:vertAlign w:val="subscript"/>
+        </w:rPr>
+      </w:pPr>
+      <w:r>
+        <w:rPr>
+          <w:rFonts w:ascii="FreeSans" w:hAnsi="FreeSans"/>
+          <w:sz w:val="44"/>
+          <w:szCs w:val="44"/>
+          <w:vertAlign w:val="subscript"/>
+        </w:rPr>
+        <w:t>Every semester exams i</w:t>
+      </w:r>
+      <w:bookmarkStart w:id="0" w:name="_GoBack"/>
+      <w:bookmarkEnd w:id="0"/>
+      <w:r>
+        <w:rPr>
+          <w:rFonts w:ascii="FreeSans" w:hAnsi="FreeSans"/>
+          <w:sz w:val="44"/>
+          <w:szCs w:val="44"/>
+          <w:vertAlign w:val="subscript"/>
+        </w:rPr>
+        <w:t xml:space="preserve"> comes under top 5 </w:t>
+      </w:r>
+    </w:p>
+    <w:p>
+      <w:pPr>
         <w:spacing w:before="114" w:after="114"/>
         <w:ind w:left="720"/>
         <w:rPr>
@@ -1735,6 +1938,9 @@
         </w:rPr>
         <w:t>Created A Snake Game In C language.</w:t>
       </w:r>
+      <w:r>
+        <w:t xml:space="preserve"> </w:t>
+      </w:r>
     </w:p>
     <w:p>
       <w:pPr>
@@ -1767,6 +1973,41 @@
           <w:szCs w:val="44"/>
           <w:vertAlign w:val="subscript"/>
         </w:rPr>
+        <w:t>Created A S</w:t>
+      </w:r>
+      <w:r>
+        <w:rPr>
+          <w:rFonts w:ascii="FreeSans" w:hAnsi="FreeSans"/>
+          <w:sz w:val="44"/>
+          <w:szCs w:val="44"/>
+          <w:vertAlign w:val="subscript"/>
+        </w:rPr>
+        <w:t xml:space="preserve">port Club </w:t>
+      </w:r>
+      <w:r>
+        <w:rPr>
+          <w:rFonts w:ascii="FreeSans" w:hAnsi="FreeSans"/>
+          <w:sz w:val="44"/>
+          <w:szCs w:val="44"/>
+          <w:vertAlign w:val="subscript"/>
+        </w:rPr>
+        <w:t>website as a portfolio.</w:t>
+      </w:r>
+    </w:p>
+    <w:p>
+      <w:pPr>
+        <w:numPr>
+          <w:ilvl w:val="0"/>
+          <w:numId w:val="3"/>
+        </w:numPr>
+      </w:pPr>
+      <w:r>
+        <w:rPr>
+          <w:rFonts w:ascii="FreeSans" w:hAnsi="FreeSans"/>
+          <w:sz w:val="44"/>
+          <w:szCs w:val="44"/>
+          <w:vertAlign w:val="subscript"/>
+        </w:rPr>
         <w:t xml:space="preserve">Created A Restaurant management website called Live Orders for University Hackathon </w:t>
       </w:r>
       <w:r>
@@ -1870,6 +2111,14 @@
       </w:r>
     </w:p>
     <w:p>
+      <w:pPr>
+        <w:rPr>
+          <w:rFonts w:ascii="FreeSans" w:hAnsi="FreeSans"/>
+          <w:sz w:val="40"/>
+          <w:szCs w:val="40"/>
+          <w:vertAlign w:val="subscript"/>
+        </w:rPr>
+      </w:pPr>
       <w:r>
         <w:rPr>
           <w:rFonts w:ascii="FreeSans" w:hAnsi="FreeSans"/>
@@ -1879,20 +2128,8 @@
           <w:szCs w:val="40"/>
           <w:vertAlign w:val="subscript"/>
         </w:rPr>
-        <w:tab/>
-        <w:t xml:space="preserve">Marital Status   </w:t>
-      </w:r>
-      <w:r>
-        <w:rPr>
-          <w:rFonts w:ascii="FreeSans" w:hAnsi="FreeSans"/>
-          <w:sz w:val="40"/>
-          <w:szCs w:val="40"/>
-          <w:vertAlign w:val="subscript"/>
-        </w:rPr>
-        <w:t>:  Unmarried</w:t>
-      </w:r>
-    </w:p>
-    <w:p>
+        <w:t xml:space="preserve">             </w:t>
+      </w:r>
       <w:r>
         <w:rPr>
           <w:rFonts w:ascii="FreeSans" w:hAnsi="FreeSans"/>
@@ -1902,8 +2139,7 @@
           <w:szCs w:val="40"/>
           <w:vertAlign w:val="subscript"/>
         </w:rPr>
-        <w:tab/>
-        <w:t>Nationality</w:t>
+        <w:t>Interest</w:t>
       </w:r>
       <w:r>
         <w:rPr>
@@ -1912,11 +2148,103 @@
           <w:szCs w:val="40"/>
           <w:vertAlign w:val="subscript"/>
         </w:rPr>
-        <w:t xml:space="preserve">         :  Indian</w:t>
+        <w:t xml:space="preserve"> </w:t>
+      </w:r>
+      <w:r>
+        <w:rPr>
+          <w:rFonts w:ascii="FreeSans" w:hAnsi="FreeSans"/>
+          <w:sz w:val="40"/>
+          <w:szCs w:val="40"/>
+          <w:vertAlign w:val="subscript"/>
+        </w:rPr>
+        <w:t xml:space="preserve">              : </w:t>
+      </w:r>
+      <w:r>
+        <w:rPr>
+          <w:rFonts w:ascii="FreeSans" w:hAnsi="FreeSans"/>
+          <w:sz w:val="40"/>
+          <w:szCs w:val="40"/>
+          <w:vertAlign w:val="subscript"/>
+        </w:rPr>
+        <w:t>Automation-Robotics, IoT, AI</w:t>
+      </w:r>
+      <w:r>
+        <w:rPr>
+          <w:rFonts w:ascii="FreeSans" w:hAnsi="FreeSans"/>
+          <w:sz w:val="40"/>
+          <w:szCs w:val="40"/>
+          <w:vertAlign w:val="subscript"/>
+        </w:rPr>
+        <w:t xml:space="preserve">, Programming, Reading </w:t>
+      </w:r>
+      <w:r>
+        <w:rPr>
+          <w:rFonts w:ascii="FreeSans" w:hAnsi="FreeSans"/>
+          <w:sz w:val="40"/>
+          <w:szCs w:val="40"/>
+          <w:vertAlign w:val="subscript"/>
+        </w:rPr>
+        <w:t>Books,</w:t>
+      </w:r>
+      <w:r>
+        <w:rPr>
+          <w:rFonts w:ascii="FreeSans" w:hAnsi="FreeSans"/>
+          <w:sz w:val="40"/>
+          <w:szCs w:val="40"/>
+          <w:vertAlign w:val="subscript"/>
+        </w:rPr>
+        <w:t xml:space="preserve"> </w:t>
+      </w:r>
+      <w:r>
+        <w:rPr>
+          <w:rFonts w:ascii="FreeSans" w:hAnsi="FreeSans"/>
+          <w:sz w:val="40"/>
+          <w:szCs w:val="40"/>
+          <w:vertAlign w:val="subscript"/>
+        </w:rPr>
+        <w:t xml:space="preserve">Public </w:t>
+      </w:r>
+      <w:r>
+        <w:rPr>
+          <w:rFonts w:ascii="FreeSans" w:hAnsi="FreeSans"/>
+          <w:sz w:val="40"/>
+          <w:szCs w:val="40"/>
+          <w:vertAlign w:val="subscript"/>
+        </w:rPr>
+        <w:tab/>
+      </w:r>
+      <w:r>
+        <w:rPr>
+          <w:rFonts w:ascii="FreeSans" w:hAnsi="FreeSans"/>
+          <w:sz w:val="40"/>
+          <w:szCs w:val="40"/>
+          <w:vertAlign w:val="subscript"/>
+        </w:rPr>
+        <w:tab/>
+      </w:r>
+      <w:r>
+        <w:rPr>
+          <w:rFonts w:ascii="FreeSans" w:hAnsi="FreeSans"/>
+          <w:sz w:val="40"/>
+          <w:szCs w:val="40"/>
+          <w:vertAlign w:val="subscript"/>
+        </w:rPr>
+        <w:tab/>
+        <w:t xml:space="preserve">       </w:t>
+      </w:r>
+      <w:r>
+        <w:rPr>
+          <w:rFonts w:ascii="FreeSans" w:hAnsi="FreeSans"/>
+          <w:sz w:val="40"/>
+          <w:szCs w:val="40"/>
+          <w:vertAlign w:val="subscript"/>
+        </w:rPr>
+        <w:t>speaking</w:t>
       </w:r>
     </w:p>
     <w:p>
       <w:pPr>
+        <w:ind w:firstLine="709"/>
         <w:rPr>
           <w:rFonts w:ascii="FreeSans" w:hAnsi="FreeSans"/>
           <w:sz w:val="40"/>
@@ -1933,102 +2261,65 @@
           <w:szCs w:val="40"/>
           <w:vertAlign w:val="subscript"/>
         </w:rPr>
-        <w:t xml:space="preserve">             </w:t>
-      </w:r>
-      <w:r>
-        <w:rPr>
-          <w:rFonts w:ascii="FreeSans" w:hAnsi="FreeSans"/>
+        <w:t>Soft Skills</w:t>
+      </w:r>
+      <w:r>
+        <w:rPr>
+          <w:rFonts w:ascii="FreeSans" w:hAnsi="FreeSans"/>
+          <w:sz w:val="40"/>
+          <w:szCs w:val="40"/>
+          <w:vertAlign w:val="subscript"/>
+        </w:rPr>
+        <w:t xml:space="preserve">          :  Time management abilities, Presentation Skill &amp; Convincing </w:t>
+      </w:r>
+      <w:r>
+        <w:rPr>
+          <w:rFonts w:ascii="FreeSans" w:hAnsi="FreeSans"/>
+          <w:sz w:val="40"/>
+          <w:szCs w:val="40"/>
+          <w:vertAlign w:val="subscript"/>
+        </w:rPr>
+        <w:t xml:space="preserve"> </w:t>
+      </w:r>
+    </w:p>
+    <w:p>
+      <w:pPr>
+        <w:ind w:firstLine="709"/>
+      </w:pPr>
+      <w:r>
+        <w:rPr>
+          <w:rFonts w:ascii="FreeSans" w:hAnsi="FreeSans"/>
+          <w:sz w:val="40"/>
+          <w:szCs w:val="40"/>
+          <w:vertAlign w:val="subscript"/>
+        </w:rPr>
+        <w:t xml:space="preserve">                                  </w:t>
+      </w:r>
+      <w:r>
+        <w:rPr>
+          <w:rFonts w:ascii="FreeSans" w:hAnsi="FreeSans"/>
+          <w:sz w:val="40"/>
+          <w:szCs w:val="40"/>
+          <w:vertAlign w:val="subscript"/>
+        </w:rPr>
+        <w:t>Capacity.</w:t>
+      </w:r>
+    </w:p>
+    <w:p>
+      <w:pPr>
+        <w:rPr>
+          <w:rFonts w:ascii="FreeSans" w:hAnsi="FreeSans"/>
+          <w:vertAlign w:val="subscript"/>
+        </w:rPr>
+      </w:pPr>
+    </w:p>
+    <w:p>
+      <w:pPr>
+        <w:rPr>
           <w:b/>
           <w:bCs/>
           <w:sz w:val="40"/>
           <w:szCs w:val="40"/>
-          <w:vertAlign w:val="subscript"/>
-        </w:rPr>
-        <w:t>Interest</w:t>
-      </w:r>
-      <w:r>
-        <w:rPr>
-          <w:rFonts w:ascii="FreeSans" w:hAnsi="FreeSans"/>
-          <w:sz w:val="40"/>
-          <w:szCs w:val="40"/>
-          <w:vertAlign w:val="subscript"/>
-        </w:rPr>
-        <w:t xml:space="preserve"> </w:t>
-      </w:r>
-      <w:r>
-        <w:rPr>
-          <w:rFonts w:ascii="FreeSans" w:hAnsi="FreeSans"/>
-          <w:sz w:val="40"/>
-          <w:szCs w:val="40"/>
-          <w:vertAlign w:val="subscript"/>
-        </w:rPr>
-        <w:t xml:space="preserve">              : </w:t>
-      </w:r>
-      <w:r>
-        <w:rPr>
-          <w:rFonts w:ascii="FreeSans" w:hAnsi="FreeSans"/>
-          <w:sz w:val="40"/>
-          <w:szCs w:val="40"/>
-          <w:vertAlign w:val="subscript"/>
-        </w:rPr>
-        <w:t xml:space="preserve">Learning new things, Programming, Reading </w:t>
-      </w:r>
-      <w:r>
-        <w:rPr>
-          <w:rFonts w:ascii="FreeSans" w:hAnsi="FreeSans"/>
-          <w:sz w:val="40"/>
-          <w:szCs w:val="40"/>
-          <w:vertAlign w:val="subscript"/>
-        </w:rPr>
-        <w:t>Books, Photo</w:t>
-      </w:r>
-      <w:r>
-        <w:rPr>
-          <w:rFonts w:ascii="FreeSans" w:hAnsi="FreeSans"/>
-          <w:sz w:val="40"/>
-          <w:szCs w:val="40"/>
-          <w:vertAlign w:val="subscript"/>
-        </w:rPr>
-        <w:t xml:space="preserve"> </w:t>
-      </w:r>
-      <w:r>
-        <w:rPr>
-          <w:rFonts w:ascii="FreeSans" w:hAnsi="FreeSans"/>
-          <w:sz w:val="40"/>
-          <w:szCs w:val="40"/>
-          <w:vertAlign w:val="subscript"/>
-        </w:rPr>
-        <w:t xml:space="preserve">                    </w:t>
-      </w:r>
-    </w:p>
-    <w:p>
-      <w:r>
-        <w:rPr>
-          <w:rFonts w:ascii="FreeSans" w:hAnsi="FreeSans"/>
-          <w:sz w:val="40"/>
-          <w:szCs w:val="40"/>
-          <w:vertAlign w:val="subscript"/>
-        </w:rPr>
-        <w:t xml:space="preserve">                                               </w:t>
-      </w:r>
-      <w:r>
-        <w:rPr>
-          <w:rFonts w:ascii="FreeSans" w:hAnsi="FreeSans"/>
-          <w:sz w:val="40"/>
-          <w:szCs w:val="40"/>
-          <w:vertAlign w:val="subscript"/>
-        </w:rPr>
-        <w:t>Designing, Public speaking, Listening Songs, etc.</w:t>
-      </w:r>
-    </w:p>
-    <w:p>
-      <w:pPr>
-        <w:ind w:firstLine="709"/>
-        <w:rPr>
-          <w:rFonts w:ascii="FreeSans" w:hAnsi="FreeSans"/>
-          <w:sz w:val="40"/>
-          <w:szCs w:val="40"/>
-          <w:vertAlign w:val="subscript"/>
         </w:rPr>
       </w:pPr>
       <w:r>
@@ -2040,88 +2331,68 @@
           <w:szCs w:val="40"/>
           <w:vertAlign w:val="subscript"/>
         </w:rPr>
-        <w:t>Soft Skills</w:t>
-      </w:r>
-      <w:r>
+        <w:t>EXPERIENCE</w:t>
+      </w:r>
+    </w:p>
+    <w:p>
+      <w:pPr>
         <w:rPr>
           <w:rFonts w:ascii="FreeSans" w:hAnsi="FreeSans"/>
           <w:sz w:val="40"/>
           <w:szCs w:val="40"/>
           <w:vertAlign w:val="subscript"/>
         </w:rPr>
-        <w:t xml:space="preserve">          :  Time management abilities, Presentation Skill &amp; Convincing </w:t>
-      </w:r>
-      <w:r>
-        <w:rPr>
-          <w:rFonts w:ascii="FreeSans" w:hAnsi="FreeSans"/>
-          <w:sz w:val="40"/>
-          <w:szCs w:val="40"/>
-          <w:vertAlign w:val="subscript"/>
-        </w:rPr>
-        <w:t xml:space="preserve"> </w:t>
-      </w:r>
-    </w:p>
-    <w:p>
-      <w:pPr>
-        <w:ind w:firstLine="709"/>
-      </w:pPr>
-      <w:r>
-        <w:rPr>
-          <w:rFonts w:ascii="FreeSans" w:hAnsi="FreeSans"/>
-          <w:sz w:val="40"/>
-          <w:szCs w:val="40"/>
-          <w:vertAlign w:val="subscript"/>
-        </w:rPr>
-        <w:t xml:space="preserve">                                  </w:t>
-      </w:r>
-      <w:r>
-        <w:rPr>
-          <w:rFonts w:ascii="FreeSans" w:hAnsi="FreeSans"/>
-          <w:sz w:val="40"/>
-          <w:szCs w:val="40"/>
-          <w:vertAlign w:val="subscript"/>
-        </w:rPr>
-        <w:t>Capacity.</w:t>
-      </w:r>
-    </w:p>
-    <w:p>
-      <w:pPr>
-        <w:rPr>
-          <w:rFonts w:ascii="FreeSans" w:hAnsi="FreeSans"/>
-          <w:vertAlign w:val="subscript"/>
-        </w:rPr>
-      </w:pPr>
-    </w:p>
-    <w:p>
-      <w:pPr>
-        <w:rPr>
+      </w:pPr>
+      <w:r>
+        <w:rPr>
+          <w:rFonts w:ascii="FreeSans" w:hAnsi="FreeSans"/>
           <w:b/>
           <w:bCs/>
           <w:sz w:val="40"/>
           <w:szCs w:val="40"/>
-        </w:rPr>
-      </w:pPr>
-      <w:r>
-        <w:rPr>
-          <w:rFonts w:ascii="FreeSans" w:hAnsi="FreeSans"/>
+          <w:vertAlign w:val="subscript"/>
+        </w:rPr>
+        <w:tab/>
+      </w:r>
+      <w:r>
+        <w:rPr>
+          <w:rFonts w:ascii="FreeSans" w:hAnsi="FreeSans"/>
+          <w:sz w:val="40"/>
+          <w:szCs w:val="40"/>
+          <w:vertAlign w:val="subscript"/>
+        </w:rPr>
+        <w:t>4</w:t>
+      </w:r>
+      <w:r>
+        <w:rPr>
+          <w:rFonts w:ascii="FreeSans" w:hAnsi="FreeSans"/>
+          <w:sz w:val="40"/>
+          <w:szCs w:val="40"/>
+          <w:vertAlign w:val="subscript"/>
+        </w:rPr>
+        <w:t xml:space="preserve"> Month (Working in Prompt ERP Limited)</w:t>
+      </w:r>
+      <w:r>
+        <w:rPr>
+          <w:rFonts w:ascii="FreeSans" w:hAnsi="FreeSans"/>
+          <w:sz w:val="40"/>
+          <w:szCs w:val="40"/>
+          <w:vertAlign w:val="subscript"/>
+        </w:rPr>
+        <w:t xml:space="preserve"> as a WPF Developer</w:t>
+      </w:r>
+    </w:p>
+    <w:p>
+      <w:pPr>
+        <w:rPr>
           <w:b/>
           <w:bCs/>
           <w:sz w:val="40"/>
           <w:szCs w:val="40"/>
-          <w:vertAlign w:val="subscript"/>
-        </w:rPr>
-        <w:t>EXPERIENCE</w:t>
-      </w:r>
+        </w:rPr>
+      </w:pPr>
     </w:p>
     <w:p>
-      <w:pPr>
-        <w:rPr>
-          <w:rFonts w:ascii="FreeSans" w:hAnsi="FreeSans"/>
-          <w:sz w:val="40"/>
-          <w:szCs w:val="40"/>
-          <w:vertAlign w:val="subscript"/>
-        </w:rPr>
-      </w:pPr>
       <w:r>
         <w:rPr>
           <w:rFonts w:ascii="FreeSans" w:hAnsi="FreeSans"/>
@@ -2131,56 +2402,6 @@
           <w:szCs w:val="40"/>
           <w:vertAlign w:val="subscript"/>
         </w:rPr>
-        <w:tab/>
-      </w:r>
-      <w:r>
-        <w:rPr>
-          <w:rFonts w:ascii="FreeSans" w:hAnsi="FreeSans"/>
-          <w:sz w:val="40"/>
-          <w:szCs w:val="40"/>
-          <w:vertAlign w:val="subscript"/>
-        </w:rPr>
-        <w:t>3</w:t>
-      </w:r>
-      <w:r>
-        <w:rPr>
-          <w:rFonts w:ascii="FreeSans" w:hAnsi="FreeSans"/>
-          <w:sz w:val="40"/>
-          <w:szCs w:val="40"/>
-          <w:vertAlign w:val="subscript"/>
-        </w:rPr>
-        <w:t xml:space="preserve"> Month (Working in Prompt ERP Limited)</w:t>
-      </w:r>
-      <w:r>
-        <w:rPr>
-          <w:rFonts w:ascii="FreeSans" w:hAnsi="FreeSans"/>
-          <w:sz w:val="40"/>
-          <w:szCs w:val="40"/>
-          <w:vertAlign w:val="subscript"/>
-        </w:rPr>
-        <w:t xml:space="preserve"> as a WPF Developer</w:t>
-      </w:r>
-    </w:p>
-    <w:p>
-      <w:pPr>
-        <w:rPr>
-          <w:b/>
-          <w:bCs/>
-          <w:sz w:val="40"/>
-          <w:szCs w:val="40"/>
-        </w:rPr>
-      </w:pPr>
-    </w:p>
-    <w:p>
-      <w:r>
-        <w:rPr>
-          <w:rFonts w:ascii="FreeSans" w:hAnsi="FreeSans"/>
-          <w:b/>
-          <w:bCs/>
-          <w:sz w:val="40"/>
-          <w:szCs w:val="40"/>
-          <w:vertAlign w:val="subscript"/>
-        </w:rPr>
         <w:t>DECLARATION</w:t>
       </w:r>
     </w:p>
@@ -2253,7 +2474,29 @@
           <w:vertAlign w:val="subscript"/>
         </w:rPr>
         <w:tab/>
-        <w:t>Vaitul Bhayani</w:t>
+        <w:t>Vaitul</w:t>
+      </w:r>
+      <w:r>
+        <w:rPr>
+          <w:rFonts w:ascii="FreeSans" w:hAnsi="FreeSans"/>
+          <w:b/>
+          <w:bCs/>
+          <w:sz w:val="44"/>
+          <w:szCs w:val="44"/>
+          <w:vertAlign w:val="subscript"/>
+        </w:rPr>
+        <w:t xml:space="preserve"> B.</w:t>
+      </w:r>
+      <w:r>
+        <w:rPr>
+          <w:rFonts w:ascii="FreeSans" w:hAnsi="FreeSans"/>
+          <w:b/>
+          <w:bCs/>
+          <w:sz w:val="44"/>
+          <w:szCs w:val="44"/>
+          <w:vertAlign w:val="subscript"/>
+        </w:rPr>
+        <w:t xml:space="preserve"> Bhayani</w:t>
       </w:r>
     </w:p>
     <w:sectPr>

</xml_diff>